<commit_message>
Perfoming requests through node app to the database and displaying results
</commit_message>
<xml_diff>
--- a/report.docx
+++ b/report.docx
@@ -42,7 +42,7 @@
                         <a:effectLst/>
                         <a:extLst>
                           <a:ext uri="{C572A759-6A51-4108-AA02-DFA0A04FC94B}">
-                            <ma14:wrappingTextBoxFlag xmlns:ma14="http://schemas.microsoft.com/office/mac/drawingml/2011/main" xmlns:w="http://schemas.openxmlformats.org/wordprocessingml/2006/main" xmlns:w10="urn:schemas-microsoft-com:office:word" xmlns:v="urn:schemas-microsoft-com:vml" xmlns:o="urn:schemas-microsoft-com:office:office" xmlns:mv="urn:schemas-microsoft-com:mac:vml" xmlns:mo="http://schemas.microsoft.com/office/mac/office/2008/main" xmlns=""/>
+                            <ma14:wrappingTextBoxFlag xmlns="" xmlns:mo="http://schemas.microsoft.com/office/mac/office/2008/main" xmlns:mv="urn:schemas-microsoft-com:mac:vml" xmlns:o="urn:schemas-microsoft-com:office:office" xmlns:v="urn:schemas-microsoft-com:vml" xmlns:w10="urn:schemas-microsoft-com:office:word" xmlns:w="http://schemas.openxmlformats.org/wordprocessingml/2006/main" xmlns:ma14="http://schemas.microsoft.com/office/mac/drawingml/2011/main"/>
                           </a:ext>
                         </a:extLst>
                       </wps:spPr>
@@ -249,7 +249,7 @@
                         <a:effectLst/>
                         <a:extLst>
                           <a:ext uri="{C572A759-6A51-4108-AA02-DFA0A04FC94B}">
-                            <ma14:wrappingTextBoxFlag xmlns:ma14="http://schemas.microsoft.com/office/mac/drawingml/2011/main" xmlns:w="http://schemas.openxmlformats.org/wordprocessingml/2006/main" xmlns:w10="urn:schemas-microsoft-com:office:word" xmlns:v="urn:schemas-microsoft-com:vml" xmlns:o="urn:schemas-microsoft-com:office:office" xmlns:mv="urn:schemas-microsoft-com:mac:vml" xmlns:mo="http://schemas.microsoft.com/office/mac/office/2008/main" xmlns=""/>
+                            <ma14:wrappingTextBoxFlag xmlns="" xmlns:mo="http://schemas.microsoft.com/office/mac/office/2008/main" xmlns:mv="urn:schemas-microsoft-com:mac:vml" xmlns:o="urn:schemas-microsoft-com:office:office" xmlns:v="urn:schemas-microsoft-com:vml" xmlns:w10="urn:schemas-microsoft-com:office:word" xmlns:w="http://schemas.openxmlformats.org/wordprocessingml/2006/main" xmlns:ma14="http://schemas.microsoft.com/office/mac/drawingml/2011/main"/>
                           </a:ext>
                         </a:extLst>
                       </wps:spPr>
@@ -337,7 +337,27 @@
                                 <w:szCs w:val="34"/>
                                 <w:lang w:val="en-GB"/>
                               </w:rPr>
-                              <w:t xml:space="preserve">nd INSERTYOURNAME </w:t>
+                              <w:t xml:space="preserve">nd </w:t>
+                            </w:r>
+                            <w:r>
+                              <w:rPr>
+                                <w:rFonts w:ascii="Gill Sans MT" w:hAnsi="Gill Sans MT"/>
+                                <w:color w:val="0070C0"/>
+                                <w:sz w:val="34"/>
+                                <w:szCs w:val="34"/>
+                                <w:lang w:val="en-GB"/>
+                              </w:rPr>
+                              <w:t>ALBIZZATI</w:t>
+                            </w:r>
+                            <w:r>
+                              <w:rPr>
+                                <w:rFonts w:ascii="Gill Sans MT" w:hAnsi="Gill Sans MT"/>
+                                <w:color w:val="0070C0"/>
+                                <w:sz w:val="34"/>
+                                <w:szCs w:val="34"/>
+                                <w:lang w:val="en-GB"/>
+                              </w:rPr>
+                              <w:t xml:space="preserve"> </w:t>
                             </w:r>
                             <w:proofErr w:type="spellStart"/>
                             <w:r>
@@ -445,7 +465,27 @@
                           <w:szCs w:val="34"/>
                           <w:lang w:val="en-GB"/>
                         </w:rPr>
-                        <w:t xml:space="preserve">nd INSERTYOURNAME </w:t>
+                        <w:t xml:space="preserve">nd </w:t>
+                      </w:r>
+                      <w:r>
+                        <w:rPr>
+                          <w:rFonts w:ascii="Gill Sans MT" w:hAnsi="Gill Sans MT"/>
+                          <w:color w:val="0070C0"/>
+                          <w:sz w:val="34"/>
+                          <w:szCs w:val="34"/>
+                          <w:lang w:val="en-GB"/>
+                        </w:rPr>
+                        <w:t>ALBIZZATI</w:t>
+                      </w:r>
+                      <w:r>
+                        <w:rPr>
+                          <w:rFonts w:ascii="Gill Sans MT" w:hAnsi="Gill Sans MT"/>
+                          <w:color w:val="0070C0"/>
+                          <w:sz w:val="34"/>
+                          <w:szCs w:val="34"/>
+                          <w:lang w:val="en-GB"/>
+                        </w:rPr>
+                        <w:t xml:space="preserve"> </w:t>
                       </w:r>
                       <w:proofErr w:type="spellStart"/>
                       <w:r>
@@ -488,6 +528,12 @@
     </w:p>
     <w:sdt>
       <w:sdtPr>
+        <w:rPr>
+          <w:rFonts w:eastAsiaTheme="minorEastAsia" w:cstheme="minorBidi"/>
+          <w:color w:val="auto"/>
+          <w:sz w:val="24"/>
+          <w:szCs w:val="24"/>
+        </w:rPr>
         <w:id w:val="1536698359"/>
         <w:docPartObj>
           <w:docPartGallery w:val="Table of Contents"/>
@@ -496,12 +542,8 @@
       </w:sdtPr>
       <w:sdtEndPr>
         <w:rPr>
-          <w:rFonts w:eastAsiaTheme="minorEastAsia" w:cstheme="minorBidi"/>
           <w:b/>
           <w:bCs/>
-          <w:color w:val="auto"/>
-          <w:sz w:val="24"/>
-          <w:szCs w:val="24"/>
         </w:rPr>
       </w:sdtEndPr>
       <w:sdtContent>
@@ -760,14 +802,12 @@
       <w:r>
         <w:br w:type="page"/>
       </w:r>
-      <w:bookmarkStart w:id="0" w:name="_GoBack"/>
-      <w:bookmarkEnd w:id="0"/>
     </w:p>
     <w:p>
       <w:pPr>
         <w:pStyle w:val="Titre1"/>
       </w:pPr>
-      <w:bookmarkStart w:id="1" w:name="_Toc506238823"/>
+      <w:bookmarkStart w:id="0" w:name="_Toc506238823"/>
       <w:proofErr w:type="spellStart"/>
       <w:r>
         <w:lastRenderedPageBreak/>
@@ -781,12 +821,13 @@
       <w:r>
         <w:t>queries</w:t>
       </w:r>
-      <w:bookmarkEnd w:id="1"/>
+      <w:bookmarkEnd w:id="0"/>
       <w:proofErr w:type="spellEnd"/>
     </w:p>
     <w:p/>
     <w:p>
       <w:pPr>
+        <w:jc w:val="both"/>
         <w:rPr>
           <w:lang w:val="en-GB"/>
         </w:rPr>
@@ -1253,7 +1294,7 @@
           <w:lang w:val="en-GB"/>
         </w:rPr>
       </w:pPr>
-      <w:bookmarkStart w:id="2" w:name="_Toc506238824"/>
+      <w:bookmarkStart w:id="1" w:name="_Toc506238824"/>
       <w:r>
         <w:rPr>
           <w:lang w:val="en-GB"/>
@@ -1279,90 +1320,216 @@
         </w:rPr>
         <w:t>o Cassandra</w:t>
       </w:r>
+      <w:bookmarkEnd w:id="1"/>
+    </w:p>
+    <w:p>
+      <w:pPr>
+        <w:jc w:val="both"/>
+        <w:rPr>
+          <w:lang w:val="en-GB"/>
+        </w:rPr>
+      </w:pPr>
+      <w:r>
+        <w:rPr>
+          <w:lang w:val="en-GB"/>
+        </w:rPr>
+        <w:t xml:space="preserve">We decided to use Node.js to create our application which load the data from the JSON file to the Cassandra database, using a node module called Cassandra-driver : </w:t>
+      </w:r>
+      <w:hyperlink r:id="rId11" w:history="1">
+        <w:r>
+          <w:rPr>
+            <w:rStyle w:val="Lienhypertexte"/>
+            <w:lang w:val="en-GB"/>
+          </w:rPr>
+          <w:t>https://www.npmjs.com/package/cassandra-driver</w:t>
+        </w:r>
+      </w:hyperlink>
+      <w:r>
+        <w:rPr>
+          <w:lang w:val="en-GB"/>
+        </w:rPr>
+        <w:t xml:space="preserve"> . The first issue with our dataset was the presence of a lot of sub-objects in a company object, which were </w:t>
+      </w:r>
+      <w:r>
+        <w:rPr>
+          <w:lang w:val="en-GB"/>
+        </w:rPr>
+        <w:t>difficult</w:t>
+      </w:r>
+      <w:r>
+        <w:rPr>
+          <w:lang w:val="en-GB"/>
+        </w:rPr>
+        <w:t xml:space="preserve"> to parse and add in our database</w:t>
+      </w:r>
+      <w:r>
+        <w:rPr>
+          <w:lang w:val="en-GB"/>
+        </w:rPr>
+        <w:t xml:space="preserve">. We finally succeed to import our data by using </w:t>
+      </w:r>
+      <w:proofErr w:type="spellStart"/>
+      <w:r>
+        <w:rPr>
+          <w:lang w:val="en-GB"/>
+        </w:rPr>
+        <w:t>JSON.stringify</w:t>
+      </w:r>
+      <w:proofErr w:type="spellEnd"/>
+      <w:r>
+        <w:rPr>
+          <w:lang w:val="en-GB"/>
+        </w:rPr>
+        <w:t>() on these sub-objects and storing them as a simple string.</w:t>
+      </w:r>
+    </w:p>
+    <w:p>
+      <w:pPr>
+        <w:rPr>
+          <w:lang w:val="en-GB"/>
+        </w:rPr>
+      </w:pPr>
+    </w:p>
+    <w:p>
+      <w:pPr>
+        <w:rPr>
+          <w:lang w:val="en-GB"/>
+        </w:rPr>
+      </w:pPr>
+      <w:r>
+        <w:rPr>
+          <w:lang w:val="en-GB"/>
+        </w:rPr>
+        <w:t>ADD EXPLANATION AND SCREENSHOTS HERE</w:t>
+      </w:r>
+    </w:p>
+    <w:p>
+      <w:pPr>
+        <w:pStyle w:val="Titre1"/>
+        <w:rPr>
+          <w:lang w:val="en-GB"/>
+        </w:rPr>
+      </w:pPr>
+    </w:p>
+    <w:p>
+      <w:pPr>
+        <w:pStyle w:val="Titre1"/>
+        <w:rPr>
+          <w:lang w:val="en-GB"/>
+        </w:rPr>
+      </w:pPr>
+      <w:r>
+        <w:rPr>
+          <w:lang w:val="en-GB"/>
+        </w:rPr>
+        <w:t xml:space="preserve">Updating </w:t>
+      </w:r>
+      <w:proofErr w:type="spellStart"/>
+      <w:r>
+        <w:rPr>
+          <w:lang w:val="en-GB"/>
+        </w:rPr>
+        <w:t>tombstone_failure_threshold</w:t>
+      </w:r>
+      <w:proofErr w:type="spellEnd"/>
+      <w:r>
+        <w:rPr>
+          <w:lang w:val="en-GB"/>
+        </w:rPr>
+        <w:t xml:space="preserve"> to 1 milliard in </w:t>
+      </w:r>
+      <w:proofErr w:type="spellStart"/>
+      <w:r>
+        <w:rPr>
+          <w:lang w:val="en-GB"/>
+        </w:rPr>
+        <w:t>yaml</w:t>
+      </w:r>
+      <w:proofErr w:type="spellEnd"/>
+      <w:r>
+        <w:rPr>
+          <w:lang w:val="en-GB"/>
+        </w:rPr>
+        <w:t xml:space="preserve"> </w:t>
+      </w:r>
+      <w:proofErr w:type="spellStart"/>
+      <w:r>
+        <w:rPr>
+          <w:lang w:val="en-GB"/>
+        </w:rPr>
+        <w:t>conf</w:t>
+      </w:r>
+      <w:proofErr w:type="spellEnd"/>
+      <w:r>
+        <w:rPr>
+          <w:lang w:val="en-GB"/>
+        </w:rPr>
+        <w:t xml:space="preserve"> file</w:t>
+      </w:r>
+      <w:bookmarkStart w:id="2" w:name="_GoBack"/>
       <w:bookmarkEnd w:id="2"/>
     </w:p>
     <w:p>
       <w:pPr>
-        <w:rPr>
-          <w:lang w:val="en-GB"/>
-        </w:rPr>
-      </w:pPr>
-      <w:r>
-        <w:rPr>
-          <w:lang w:val="en-GB"/>
-        </w:rPr>
-        <w:t xml:space="preserve">To be able to load our data from the </w:t>
-      </w:r>
-      <w:proofErr w:type="spellStart"/>
-      <w:r>
-        <w:rPr>
-          <w:lang w:val="en-GB"/>
-        </w:rPr>
-        <w:t>json</w:t>
-      </w:r>
-      <w:proofErr w:type="spellEnd"/>
-      <w:r>
-        <w:rPr>
-          <w:lang w:val="en-GB"/>
-        </w:rPr>
-        <w:t xml:space="preserve"> file we decided to use a Node.js application</w:t>
-      </w:r>
-      <w:r>
-        <w:rPr>
-          <w:lang w:val="en-GB"/>
-        </w:rPr>
-        <w:t xml:space="preserve"> and we didn’t do it </w:t>
+        <w:pStyle w:val="Titre1"/>
+        <w:rPr>
+          <w:lang w:val="en-GB"/>
+        </w:rPr>
+      </w:pPr>
+      <w:bookmarkStart w:id="3" w:name="_Toc506238825"/>
+      <w:r>
+        <w:rPr>
+          <w:lang w:val="en-GB"/>
+        </w:rPr>
+        <w:t>Performing queries</w:t>
+      </w:r>
+      <w:r>
+        <w:rPr>
+          <w:lang w:val="en-GB"/>
+        </w:rPr>
+        <w:t xml:space="preserve"> to the database</w:t>
+      </w:r>
+      <w:bookmarkEnd w:id="3"/>
+    </w:p>
+    <w:p>
+      <w:pPr>
+        <w:jc w:val="both"/>
+        <w:rPr>
+          <w:lang w:val="en-GB"/>
+        </w:rPr>
+      </w:pPr>
+      <w:r>
+        <w:rPr>
+          <w:lang w:val="en-GB"/>
+        </w:rPr>
+        <w:t xml:space="preserve">The second part of the work is to be able to perform queries on the database and </w:t>
+      </w:r>
+      <w:r>
+        <w:rPr>
+          <w:lang w:val="en-GB"/>
+        </w:rPr>
+        <w:t xml:space="preserve">display the requested data to the user. </w:t>
       </w:r>
       <w:proofErr w:type="gramStart"/>
       <w:r>
         <w:rPr>
           <w:lang w:val="en-GB"/>
         </w:rPr>
-        <w:t>yet</w:t>
+        <w:t>So</w:t>
       </w:r>
       <w:proofErr w:type="gramEnd"/>
       <w:r>
         <w:rPr>
           <w:lang w:val="en-GB"/>
         </w:rPr>
-        <w:t xml:space="preserve"> so I can’t tell you how it works for now. But I’m sure that in a few hours everything </w:t>
-      </w:r>
-      <w:proofErr w:type="spellStart"/>
-      <w:r>
-        <w:rPr>
-          <w:lang w:val="en-GB"/>
-        </w:rPr>
-        <w:t>gonna</w:t>
-      </w:r>
-      <w:proofErr w:type="spellEnd"/>
-      <w:r>
-        <w:rPr>
-          <w:lang w:val="en-GB"/>
-        </w:rPr>
-        <w:t xml:space="preserve"> be okay, believe </w:t>
-      </w:r>
-      <w:proofErr w:type="gramStart"/>
-      <w:r>
-        <w:rPr>
-          <w:lang w:val="en-GB"/>
-        </w:rPr>
-        <w:t>me !</w:t>
-      </w:r>
-      <w:proofErr w:type="gramEnd"/>
-      <w:r>
-        <w:rPr>
-          <w:lang w:val="en-GB"/>
-        </w:rPr>
-        <w:t xml:space="preserve"> I can feel </w:t>
-      </w:r>
-      <w:proofErr w:type="gramStart"/>
-      <w:r>
-        <w:rPr>
-          <w:lang w:val="en-GB"/>
-        </w:rPr>
-        <w:t>it !</w:t>
-      </w:r>
-      <w:proofErr w:type="gramEnd"/>
+        <w:t xml:space="preserve"> we decided to use Express framework to create a quick view</w:t>
+      </w:r>
+      <w:r>
+        <w:rPr>
+          <w:lang w:val="en-GB"/>
+        </w:rPr>
+        <w:t xml:space="preserve"> to be able to launch the queries by clicking on a button, and display the results in a list.</w:t>
+      </w:r>
       <w:r>
         <w:rPr>
           <w:lang w:val="en-GB"/>
@@ -1372,73 +1539,69 @@
     </w:p>
     <w:p>
       <w:pPr>
-        <w:rPr>
-          <w:lang w:val="en-GB"/>
-        </w:rPr>
-      </w:pPr>
-    </w:p>
-    <w:p>
-      <w:pPr>
-        <w:rPr>
-          <w:lang w:val="en-GB"/>
-        </w:rPr>
-      </w:pPr>
-    </w:p>
-    <w:p>
-      <w:pPr>
-        <w:pStyle w:val="Titre1"/>
-        <w:rPr>
-          <w:lang w:val="en-GB"/>
-        </w:rPr>
-      </w:pPr>
-    </w:p>
-    <w:p>
-      <w:pPr>
-        <w:pStyle w:val="Titre1"/>
-        <w:rPr>
-          <w:lang w:val="en-GB"/>
-        </w:rPr>
-      </w:pPr>
-    </w:p>
-    <w:p>
-      <w:pPr>
-        <w:pStyle w:val="Titre1"/>
-        <w:rPr>
-          <w:lang w:val="en-GB"/>
-        </w:rPr>
-      </w:pPr>
-    </w:p>
-    <w:p>
-      <w:pPr>
-        <w:pStyle w:val="Titre1"/>
-        <w:rPr>
-          <w:lang w:val="en-GB"/>
-        </w:rPr>
-      </w:pPr>
-      <w:bookmarkStart w:id="3" w:name="_Toc506238825"/>
-      <w:r>
-        <w:rPr>
-          <w:lang w:val="en-GB"/>
-        </w:rPr>
-        <w:t>Performing queries</w:t>
-      </w:r>
-      <w:r>
-        <w:rPr>
-          <w:lang w:val="en-GB"/>
-        </w:rPr>
-        <w:t xml:space="preserve"> to the database</w:t>
-      </w:r>
-      <w:bookmarkEnd w:id="3"/>
-    </w:p>
-    <w:p>
-      <w:pPr>
-        <w:rPr>
-          <w:lang w:val="en-GB"/>
-        </w:rPr>
-      </w:pPr>
-    </w:p>
-    <w:p>
-      <w:pPr>
+        <w:jc w:val="both"/>
+        <w:rPr>
+          <w:lang w:val="en-GB"/>
+        </w:rPr>
+      </w:pPr>
+      <w:r>
+        <w:rPr>
+          <w:noProof/>
+        </w:rPr>
+        <w:drawing>
+          <wp:inline distT="0" distB="0" distL="0" distR="0" wp14:anchorId="05687D80" wp14:editId="0CD49CA4">
+            <wp:extent cx="5038725" cy="676275"/>
+            <wp:effectExtent l="0" t="0" r="9525" b="9525"/>
+            <wp:docPr id="5" name="Image 5"/>
+            <wp:cNvGraphicFramePr>
+              <a:graphicFrameLocks xmlns:a="http://schemas.openxmlformats.org/drawingml/2006/main" noChangeAspect="1"/>
+            </wp:cNvGraphicFramePr>
+            <a:graphic xmlns:a="http://schemas.openxmlformats.org/drawingml/2006/main">
+              <a:graphicData uri="http://schemas.openxmlformats.org/drawingml/2006/picture">
+                <pic:pic xmlns:pic="http://schemas.openxmlformats.org/drawingml/2006/picture">
+                  <pic:nvPicPr>
+                    <pic:cNvPr id="1" name=""/>
+                    <pic:cNvPicPr/>
+                  </pic:nvPicPr>
+                  <pic:blipFill>
+                    <a:blip r:embed="rId12"/>
+                    <a:stretch>
+                      <a:fillRect/>
+                    </a:stretch>
+                  </pic:blipFill>
+                  <pic:spPr>
+                    <a:xfrm>
+                      <a:off x="0" y="0"/>
+                      <a:ext cx="5038725" cy="676275"/>
+                    </a:xfrm>
+                    <a:prstGeom prst="rect">
+                      <a:avLst/>
+                    </a:prstGeom>
+                  </pic:spPr>
+                </pic:pic>
+              </a:graphicData>
+            </a:graphic>
+          </wp:inline>
+        </w:drawing>
+      </w:r>
+    </w:p>
+    <w:p>
+      <w:pPr>
+        <w:jc w:val="both"/>
+        <w:rPr>
+          <w:lang w:val="en-GB"/>
+        </w:rPr>
+      </w:pPr>
+      <w:r>
+        <w:rPr>
+          <w:lang w:val="en-GB"/>
+        </w:rPr>
+        <w:t>Each button allows the user to perform a specified query on the Cassandra database.</w:t>
+      </w:r>
+    </w:p>
+    <w:p>
+      <w:pPr>
+        <w:jc w:val="both"/>
         <w:rPr>
           <w:lang w:val="en-GB"/>
         </w:rPr>
@@ -1458,12 +1621,12 @@
       </w:pPr>
     </w:p>
     <w:sectPr>
-      <w:headerReference w:type="even" r:id="rId11"/>
-      <w:headerReference w:type="default" r:id="rId12"/>
-      <w:footerReference w:type="even" r:id="rId13"/>
-      <w:footerReference w:type="default" r:id="rId14"/>
-      <w:headerReference w:type="first" r:id="rId15"/>
-      <w:footerReference w:type="first" r:id="rId16"/>
+      <w:headerReference w:type="even" r:id="rId13"/>
+      <w:headerReference w:type="default" r:id="rId14"/>
+      <w:footerReference w:type="even" r:id="rId15"/>
+      <w:footerReference w:type="default" r:id="rId16"/>
+      <w:headerReference w:type="first" r:id="rId17"/>
+      <w:footerReference w:type="first" r:id="rId18"/>
       <w:pgSz w:w="11901" w:h="16817"/>
       <w:pgMar w:top="1417" w:right="1417" w:bottom="1417" w:left="1417" w:header="227" w:footer="284" w:gutter="0"/>
       <w:cols w:space="708"/>
@@ -1811,6 +1974,7 @@
     <w:lsdException w:name="HTML Sample" w:semiHidden="1" w:unhideWhenUsed="1"/>
     <w:lsdException w:name="HTML Typewriter" w:semiHidden="1" w:unhideWhenUsed="1"/>
     <w:lsdException w:name="HTML Variable" w:semiHidden="1" w:unhideWhenUsed="1"/>
+    <w:lsdException w:name="Normal Table" w:semiHidden="1" w:unhideWhenUsed="1"/>
     <w:lsdException w:name="annotation subject" w:semiHidden="1" w:unhideWhenUsed="1"/>
     <w:lsdException w:name="No List" w:semiHidden="1" w:unhideWhenUsed="1"/>
     <w:lsdException w:name="Outline List 1" w:semiHidden="1" w:unhideWhenUsed="1"/>
@@ -1854,8 +2018,10 @@
     <w:lsdException w:name="Table Elegant" w:semiHidden="1" w:unhideWhenUsed="1"/>
     <w:lsdException w:name="Table Professional" w:semiHidden="1" w:unhideWhenUsed="1"/>
     <w:lsdException w:name="Table Subtle 1" w:semiHidden="1" w:unhideWhenUsed="1"/>
+    <w:lsdException w:name="Table Subtle 2" w:semiHidden="1" w:unhideWhenUsed="1"/>
     <w:lsdException w:name="Table Web 1" w:semiHidden="1" w:unhideWhenUsed="1"/>
     <w:lsdException w:name="Table Web 2" w:semiHidden="1" w:unhideWhenUsed="1"/>
+    <w:lsdException w:name="Table Web 3" w:semiHidden="1" w:unhideWhenUsed="1"/>
     <w:lsdException w:name="Balloon Text" w:semiHidden="1" w:unhideWhenUsed="1"/>
     <w:lsdException w:name="Table Grid" w:uiPriority="59"/>
     <w:lsdException w:name="Table Theme" w:semiHidden="1" w:unhideWhenUsed="1"/>
@@ -2255,6 +2421,18 @@
       <w:contextualSpacing/>
     </w:pPr>
   </w:style>
+  <w:style w:type="character" w:styleId="Mentionnonrsolue">
+    <w:name w:val="Unresolved Mention"/>
+    <w:basedOn w:val="Policepardfaut"/>
+    <w:uiPriority w:val="99"/>
+    <w:semiHidden/>
+    <w:unhideWhenUsed/>
+    <w:rsid w:val="00413CD4"/>
+    <w:rPr>
+      <w:color w:val="808080"/>
+      <w:shd w:val="clear" w:color="auto" w:fill="E6E6E6"/>
+    </w:rPr>
+  </w:style>
 </w:styles>
 </file>
 
@@ -2598,7 +2776,7 @@
 </file>
 
 <file path=customXml/itemProps2.xml><?xml version="1.0" encoding="utf-8"?>
-<ds:datastoreItem xmlns:ds="http://schemas.openxmlformats.org/officeDocument/2006/customXml" ds:itemID="{26265BCA-ACE7-4FA9-B64A-14A06F55BFDA}">
+<ds:datastoreItem xmlns:ds="http://schemas.openxmlformats.org/officeDocument/2006/customXml" ds:itemID="{42C295D1-DF71-4123-9126-DE1D14FA25A8}">
   <ds:schemaRefs>
     <ds:schemaRef ds:uri="http://schemas.openxmlformats.org/officeDocument/2006/bibliography"/>
   </ds:schemaRefs>

</xml_diff>

<commit_message>
Remove useless file, add const for nbRows and finishing report
</commit_message>
<xml_diff>
--- a/report.docx
+++ b/report.docx
@@ -80,7 +80,7 @@
                                 <w:sz w:val="80"/>
                                 <w:szCs w:val="80"/>
                               </w:rPr>
-                              <w:t>Rapport Cassandra</w:t>
+                              <w:t>Cassandra Report</w:t>
                             </w:r>
                           </w:p>
                         </w:txbxContent>
@@ -130,7 +130,7 @@
                           <w:sz w:val="80"/>
                           <w:szCs w:val="80"/>
                         </w:rPr>
-                        <w:t>Rapport Cassandra</w:t>
+                        <w:t>Cassandra Report</w:t>
                       </w:r>
                     </w:p>
                   </w:txbxContent>
@@ -806,25 +806,27 @@
     <w:p>
       <w:pPr>
         <w:pStyle w:val="Titre1"/>
+        <w:rPr>
+          <w:lang w:val="en-GB"/>
+        </w:rPr>
       </w:pPr>
       <w:bookmarkStart w:id="0" w:name="_Toc506238823"/>
-      <w:proofErr w:type="spellStart"/>
-      <w:r>
+      <w:r>
+        <w:rPr>
+          <w:lang w:val="en-GB"/>
+        </w:rPr>
         <w:lastRenderedPageBreak/>
-        <w:t>Dataset</w:t>
-      </w:r>
-      <w:proofErr w:type="spellEnd"/>
-      <w:r>
-        <w:t xml:space="preserve"> and </w:t>
-      </w:r>
-      <w:proofErr w:type="spellStart"/>
-      <w:r>
-        <w:t>queries</w:t>
+        <w:t>Dataset and queries</w:t>
       </w:r>
       <w:bookmarkEnd w:id="0"/>
-      <w:proofErr w:type="spellEnd"/>
-    </w:p>
-    <w:p/>
+    </w:p>
+    <w:p>
+      <w:pPr>
+        <w:rPr>
+          <w:lang w:val="en-GB"/>
+        </w:rPr>
+      </w:pPr>
+    </w:p>
     <w:p>
       <w:pPr>
         <w:jc w:val="both"/>
@@ -1003,15 +1005,46 @@
       <w:pPr>
         <w:pStyle w:val="Paragraphedeliste"/>
         <w:rPr>
-          <w:lang w:val="en-GB"/>
-        </w:rPr>
-      </w:pPr>
-      <w:r>
-        <w:rPr>
-          <w:lang w:val="en-GB"/>
-        </w:rPr>
-        <w:t>INSERT CQL REQUEST HERE</w:t>
-      </w:r>
+          <w:color w:val="FF0000"/>
+          <w:sz w:val="20"/>
+          <w:lang w:val="en-GB"/>
+        </w:rPr>
+      </w:pPr>
+      <w:r>
+        <w:rPr>
+          <w:color w:val="FF0000"/>
+          <w:sz w:val="18"/>
+          <w:lang w:val="en-GB"/>
+        </w:rPr>
+        <w:t xml:space="preserve">SELECT name FROM companies WHERE </w:t>
+      </w:r>
+      <w:proofErr w:type="spellStart"/>
+      <w:r>
+        <w:rPr>
+          <w:color w:val="FF0000"/>
+          <w:sz w:val="18"/>
+          <w:lang w:val="en-GB"/>
+        </w:rPr>
+        <w:t>number_of_products</w:t>
+      </w:r>
+      <w:proofErr w:type="spellEnd"/>
+      <w:r>
+        <w:rPr>
+          <w:color w:val="FF0000"/>
+          <w:sz w:val="18"/>
+          <w:lang w:val="en-GB"/>
+        </w:rPr>
+        <w:t xml:space="preserve"> &gt; 1 ALLOW FILTERING </w:t>
+      </w:r>
+    </w:p>
+    <w:p>
+      <w:pPr>
+        <w:pStyle w:val="Paragraphedeliste"/>
+        <w:rPr>
+          <w:color w:val="FF0000"/>
+          <w:lang w:val="en-GB"/>
+        </w:rPr>
+      </w:pPr>
     </w:p>
     <w:p>
       <w:pPr>
@@ -1059,15 +1092,45 @@
       <w:pPr>
         <w:pStyle w:val="Paragraphedeliste"/>
         <w:rPr>
-          <w:lang w:val="en-GB"/>
-        </w:rPr>
-      </w:pPr>
-      <w:r>
-        <w:rPr>
-          <w:lang w:val="en-GB"/>
-        </w:rPr>
-        <w:t>INSERT CQL REQUEST HERE</w:t>
-      </w:r>
+          <w:color w:val="FF0000"/>
+          <w:sz w:val="18"/>
+          <w:lang w:val="en-GB"/>
+        </w:rPr>
+      </w:pPr>
+      <w:r>
+        <w:rPr>
+          <w:color w:val="FF0000"/>
+          <w:sz w:val="18"/>
+          <w:lang w:val="en-GB"/>
+        </w:rPr>
+        <w:t xml:space="preserve">SELECT name FROM companies WHERE </w:t>
+      </w:r>
+      <w:proofErr w:type="spellStart"/>
+      <w:r>
+        <w:rPr>
+          <w:color w:val="FF0000"/>
+          <w:sz w:val="18"/>
+          <w:lang w:val="en-GB"/>
+        </w:rPr>
+        <w:t>number_of_employees</w:t>
+      </w:r>
+      <w:proofErr w:type="spellEnd"/>
+      <w:r>
+        <w:rPr>
+          <w:color w:val="FF0000"/>
+          <w:sz w:val="18"/>
+          <w:lang w:val="en-GB"/>
+        </w:rPr>
+        <w:t xml:space="preserve"> = 25 ALLOW FILTERING </w:t>
+      </w:r>
+    </w:p>
+    <w:p>
+      <w:pPr>
+        <w:pStyle w:val="Paragraphedeliste"/>
+        <w:rPr>
+          <w:lang w:val="en-GB"/>
+        </w:rPr>
+      </w:pPr>
     </w:p>
     <w:p>
       <w:pPr>
@@ -1115,15 +1178,45 @@
       <w:pPr>
         <w:pStyle w:val="Paragraphedeliste"/>
         <w:rPr>
-          <w:lang w:val="en-GB"/>
-        </w:rPr>
-      </w:pPr>
-      <w:r>
-        <w:rPr>
-          <w:lang w:val="en-GB"/>
-        </w:rPr>
-        <w:t>INSERT CQL REQUEST HERE</w:t>
-      </w:r>
+          <w:color w:val="FF0000"/>
+          <w:sz w:val="18"/>
+          <w:lang w:val="en-GB"/>
+        </w:rPr>
+      </w:pPr>
+      <w:r>
+        <w:rPr>
+          <w:color w:val="FF0000"/>
+          <w:sz w:val="18"/>
+          <w:lang w:val="en-GB"/>
+        </w:rPr>
+        <w:t xml:space="preserve">SELECT name FROM companies WHERE </w:t>
+      </w:r>
+      <w:proofErr w:type="spellStart"/>
+      <w:r>
+        <w:rPr>
+          <w:color w:val="FF0000"/>
+          <w:sz w:val="18"/>
+          <w:lang w:val="en-GB"/>
+        </w:rPr>
+        <w:t>category_code</w:t>
+      </w:r>
+      <w:proofErr w:type="spellEnd"/>
+      <w:r>
+        <w:rPr>
+          <w:color w:val="FF0000"/>
+          <w:sz w:val="18"/>
+          <w:lang w:val="en-GB"/>
+        </w:rPr>
+        <w:t xml:space="preserve"> = 'web' ALLOW FILTERING </w:t>
+      </w:r>
+    </w:p>
+    <w:p>
+      <w:pPr>
+        <w:pStyle w:val="Paragraphedeliste"/>
+        <w:rPr>
+          <w:lang w:val="en-GB"/>
+        </w:rPr>
+      </w:pPr>
     </w:p>
     <w:p>
       <w:pPr>
@@ -1185,15 +1278,63 @@
       <w:pPr>
         <w:pStyle w:val="Paragraphedeliste"/>
         <w:rPr>
-          <w:lang w:val="en-GB"/>
-        </w:rPr>
-      </w:pPr>
-      <w:r>
-        <w:rPr>
-          <w:lang w:val="en-GB"/>
-        </w:rPr>
-        <w:t>INSERT CQL REQUEST HERE</w:t>
-      </w:r>
+          <w:color w:val="FF0000"/>
+          <w:sz w:val="18"/>
+          <w:lang w:val="en-GB"/>
+        </w:rPr>
+      </w:pPr>
+      <w:r>
+        <w:rPr>
+          <w:color w:val="FF0000"/>
+          <w:sz w:val="18"/>
+          <w:lang w:val="en-GB"/>
+        </w:rPr>
+        <w:t xml:space="preserve">SELECT name FROM companies where </w:t>
+      </w:r>
+      <w:proofErr w:type="spellStart"/>
+      <w:r>
+        <w:rPr>
+          <w:color w:val="FF0000"/>
+          <w:sz w:val="18"/>
+          <w:lang w:val="en-GB"/>
+        </w:rPr>
+        <w:t>twitter_username</w:t>
+      </w:r>
+      <w:proofErr w:type="spellEnd"/>
+      <w:r>
+        <w:rPr>
+          <w:color w:val="FF0000"/>
+          <w:sz w:val="18"/>
+          <w:lang w:val="en-GB"/>
+        </w:rPr>
+        <w:t xml:space="preserve"> &gt; 'A' and </w:t>
+      </w:r>
+      <w:proofErr w:type="spellStart"/>
+      <w:r>
+        <w:rPr>
+          <w:color w:val="FF0000"/>
+          <w:sz w:val="18"/>
+          <w:lang w:val="en-GB"/>
+        </w:rPr>
+        <w:t>twitter_username</w:t>
+      </w:r>
+      <w:proofErr w:type="spellEnd"/>
+      <w:r>
+        <w:rPr>
+          <w:color w:val="FF0000"/>
+          <w:sz w:val="18"/>
+          <w:lang w:val="en-GB"/>
+        </w:rPr>
+        <w:t xml:space="preserve"> &lt; 'B' ALLOW FILTERING </w:t>
+      </w:r>
+    </w:p>
+    <w:p>
+      <w:pPr>
+        <w:pStyle w:val="Paragraphedeliste"/>
+        <w:rPr>
+          <w:lang w:val="en-GB"/>
+        </w:rPr>
+      </w:pPr>
     </w:p>
     <w:p>
       <w:pPr>
@@ -1251,24 +1392,57 @@
     </w:p>
     <w:p>
       <w:pPr>
-        <w:ind w:left="360" w:firstLine="348"/>
-        <w:rPr>
-          <w:lang w:val="en-GB"/>
-        </w:rPr>
-      </w:pPr>
-      <w:r>
-        <w:rPr>
-          <w:lang w:val="en-GB"/>
-        </w:rPr>
-        <w:t>INSERT CQL REQUEST HERE</w:t>
-      </w:r>
-    </w:p>
-    <w:p>
-      <w:pPr>
-        <w:rPr>
-          <w:lang w:val="en-GB"/>
-        </w:rPr>
-      </w:pPr>
+        <w:ind w:left="720"/>
+        <w:rPr>
+          <w:color w:val="FF0000"/>
+          <w:sz w:val="18"/>
+          <w:lang w:val="en-GB"/>
+        </w:rPr>
+      </w:pPr>
+      <w:r>
+        <w:rPr>
+          <w:color w:val="FF0000"/>
+          <w:sz w:val="18"/>
+          <w:lang w:val="en-GB"/>
+        </w:rPr>
+        <w:t xml:space="preserve">SELECT name FROM companies WHERE </w:t>
+      </w:r>
+      <w:proofErr w:type="spellStart"/>
+      <w:r>
+        <w:rPr>
+          <w:color w:val="FF0000"/>
+          <w:sz w:val="18"/>
+          <w:lang w:val="en-GB"/>
+        </w:rPr>
+        <w:t>founded_year</w:t>
+      </w:r>
+      <w:proofErr w:type="spellEnd"/>
+      <w:r>
+        <w:rPr>
+          <w:color w:val="FF0000"/>
+          <w:sz w:val="18"/>
+          <w:lang w:val="en-GB"/>
+        </w:rPr>
+        <w:t xml:space="preserve"> &gt; 2004 AND </w:t>
+      </w:r>
+      <w:proofErr w:type="spellStart"/>
+      <w:r>
+        <w:rPr>
+          <w:color w:val="FF0000"/>
+          <w:sz w:val="18"/>
+          <w:lang w:val="en-GB"/>
+        </w:rPr>
+        <w:t>total_money_raised</w:t>
+      </w:r>
+      <w:proofErr w:type="spellEnd"/>
+      <w:r>
+        <w:rPr>
+          <w:color w:val="FF0000"/>
+          <w:sz w:val="18"/>
+          <w:lang w:val="en-GB"/>
+        </w:rPr>
+        <w:t xml:space="preserve"> = '$39.8M' ALLOW FILTERING</w:t>
+      </w:r>
     </w:p>
     <w:p>
       <w:pPr>
@@ -1382,25 +1556,31 @@
         </w:rPr>
         <w:t>() on these sub-objects and storing them as a simple string.</w:t>
       </w:r>
-    </w:p>
-    <w:p>
-      <w:pPr>
-        <w:rPr>
-          <w:lang w:val="en-GB"/>
-        </w:rPr>
-      </w:pPr>
-    </w:p>
-    <w:p>
-      <w:pPr>
-        <w:rPr>
-          <w:lang w:val="en-GB"/>
-        </w:rPr>
-      </w:pPr>
-      <w:r>
-        <w:rPr>
-          <w:lang w:val="en-GB"/>
-        </w:rPr>
-        <w:t>ADD EXPLANATION AND SCREENSHOTS HERE</w:t>
+      <w:r>
+        <w:rPr>
+          <w:lang w:val="en-GB"/>
+        </w:rPr>
+        <w:t xml:space="preserve"> To avoid loading to much data in our database, we decided to load only 5000 rows in the database, but this number could be modified in the </w:t>
+      </w:r>
+      <w:r>
+        <w:rPr>
+          <w:lang w:val="en-GB"/>
+        </w:rPr>
+        <w:t xml:space="preserve">script file simpleCassandra.js by changing the value for the </w:t>
+      </w:r>
+      <w:proofErr w:type="spellStart"/>
+      <w:r>
+        <w:rPr>
+          <w:lang w:val="en-GB"/>
+        </w:rPr>
+        <w:t>nbRows</w:t>
+      </w:r>
+      <w:proofErr w:type="spellEnd"/>
+      <w:r>
+        <w:rPr>
+          <w:lang w:val="en-GB"/>
+        </w:rPr>
+        <w:t xml:space="preserve"> constant.</w:t>
       </w:r>
     </w:p>
     <w:p>
@@ -1418,78 +1598,20 @@
           <w:lang w:val="en-GB"/>
         </w:rPr>
       </w:pPr>
-      <w:r>
-        <w:rPr>
-          <w:lang w:val="en-GB"/>
-        </w:rPr>
-        <w:t xml:space="preserve">Updating </w:t>
-      </w:r>
-      <w:proofErr w:type="spellStart"/>
-      <w:r>
-        <w:rPr>
-          <w:lang w:val="en-GB"/>
-        </w:rPr>
-        <w:t>tombstone_failure_threshold</w:t>
-      </w:r>
-      <w:proofErr w:type="spellEnd"/>
-      <w:r>
-        <w:rPr>
-          <w:lang w:val="en-GB"/>
-        </w:rPr>
-        <w:t xml:space="preserve"> to 1 milliard in </w:t>
-      </w:r>
-      <w:proofErr w:type="spellStart"/>
-      <w:r>
-        <w:rPr>
-          <w:lang w:val="en-GB"/>
-        </w:rPr>
-        <w:t>yaml</w:t>
-      </w:r>
-      <w:proofErr w:type="spellEnd"/>
-      <w:r>
-        <w:rPr>
-          <w:lang w:val="en-GB"/>
-        </w:rPr>
-        <w:t xml:space="preserve"> </w:t>
-      </w:r>
-      <w:proofErr w:type="spellStart"/>
-      <w:r>
-        <w:rPr>
-          <w:lang w:val="en-GB"/>
-        </w:rPr>
-        <w:t>conf</w:t>
-      </w:r>
-      <w:proofErr w:type="spellEnd"/>
-      <w:r>
-        <w:rPr>
-          <w:lang w:val="en-GB"/>
-        </w:rPr>
-        <w:t xml:space="preserve"> file</w:t>
-      </w:r>
-      <w:bookmarkStart w:id="2" w:name="_GoBack"/>
+      <w:bookmarkStart w:id="2" w:name="_Toc506238825"/>
+      <w:r>
+        <w:rPr>
+          <w:lang w:val="en-GB"/>
+        </w:rPr>
+        <w:t>Performing queries</w:t>
+      </w:r>
+      <w:r>
+        <w:rPr>
+          <w:lang w:val="en-GB"/>
+        </w:rPr>
+        <w:t xml:space="preserve"> to the database</w:t>
+      </w:r>
       <w:bookmarkEnd w:id="2"/>
-    </w:p>
-    <w:p>
-      <w:pPr>
-        <w:pStyle w:val="Titre1"/>
-        <w:rPr>
-          <w:lang w:val="en-GB"/>
-        </w:rPr>
-      </w:pPr>
-      <w:bookmarkStart w:id="3" w:name="_Toc506238825"/>
-      <w:r>
-        <w:rPr>
-          <w:lang w:val="en-GB"/>
-        </w:rPr>
-        <w:t>Performing queries</w:t>
-      </w:r>
-      <w:r>
-        <w:rPr>
-          <w:lang w:val="en-GB"/>
-        </w:rPr>
-        <w:t xml:space="preserve"> to the database</w:t>
-      </w:r>
-      <w:bookmarkEnd w:id="3"/>
     </w:p>
     <w:p>
       <w:pPr>
@@ -1598,6 +1720,40 @@
         </w:rPr>
         <w:t>Each button allows the user to perform a specified query on the Cassandra database.</w:t>
       </w:r>
+      <w:r>
+        <w:rPr>
+          <w:lang w:val="en-GB"/>
+        </w:rPr>
+        <w:t xml:space="preserve"> To do so, you need to have Node.js installed. Once the Cassandra server is running, you can run the command “node simpleCassandra.js” which </w:t>
+      </w:r>
+      <w:proofErr w:type="spellStart"/>
+      <w:r>
+        <w:rPr>
+          <w:lang w:val="en-GB"/>
+        </w:rPr>
+        <w:t>gonna</w:t>
+      </w:r>
+      <w:proofErr w:type="spellEnd"/>
+      <w:r>
+        <w:rPr>
+          <w:lang w:val="en-GB"/>
+        </w:rPr>
+        <w:t xml:space="preserve"> load the data in the database. Then, you can run “node cassandraNode.js” and access to the address localhost:8081 in your web </w:t>
+      </w:r>
+      <w:proofErr w:type="gramStart"/>
+      <w:r>
+        <w:rPr>
+          <w:lang w:val="en-GB"/>
+        </w:rPr>
+        <w:t>browser, and</w:t>
+      </w:r>
+      <w:proofErr w:type="gramEnd"/>
+      <w:r>
+        <w:rPr>
+          <w:lang w:val="en-GB"/>
+        </w:rPr>
+        <w:t xml:space="preserve"> click on the different buttons available.</w:t>
+      </w:r>
     </w:p>
     <w:p>
       <w:pPr>
@@ -1606,19 +1762,8 @@
           <w:lang w:val="en-GB"/>
         </w:rPr>
       </w:pPr>
-      <w:r>
-        <w:rPr>
-          <w:lang w:val="en-GB"/>
-        </w:rPr>
-        <w:br w:type="page"/>
-      </w:r>
-    </w:p>
-    <w:p>
-      <w:pPr>
-        <w:rPr>
-          <w:lang w:val="en-GB"/>
-        </w:rPr>
-      </w:pPr>
+      <w:bookmarkStart w:id="3" w:name="_GoBack"/>
+      <w:bookmarkEnd w:id="3"/>
     </w:p>
     <w:sectPr>
       <w:headerReference w:type="even" r:id="rId13"/>
@@ -2776,7 +2921,7 @@
 </file>
 
 <file path=customXml/itemProps2.xml><?xml version="1.0" encoding="utf-8"?>
-<ds:datastoreItem xmlns:ds="http://schemas.openxmlformats.org/officeDocument/2006/customXml" ds:itemID="{42C295D1-DF71-4123-9126-DE1D14FA25A8}">
+<ds:datastoreItem xmlns:ds="http://schemas.openxmlformats.org/officeDocument/2006/customXml" ds:itemID="{7B36CE7D-2273-4C19-86C9-A40A4EE032A6}">
   <ds:schemaRefs>
     <ds:schemaRef ds:uri="http://schemas.openxmlformats.org/officeDocument/2006/bibliography"/>
   </ds:schemaRefs>

</xml_diff>